<commit_message>
Modified September 9th Meeting Notes
</commit_message>
<xml_diff>
--- a/proj_asic/docs/Meeting Minutes/September 9th.docx
+++ b/proj_asic/docs/Meeting Minutes/September 9th.docx
@@ -103,7 +103,25 @@
           <w:szCs w:val="24"/>
           <w:u w:val="single"/>
         </w:rPr>
-        <w:t>Next Week’s Deadlines:</w:t>
+        <w:t xml:space="preserve">Next Week’s </w:t>
+      </w:r>
+      <w:r>
+        <w:rPr>
+          <w:b/>
+          <w:szCs w:val="24"/>
+          <w:u w:val="single"/>
+        </w:rPr>
+        <w:t>Work Plans</w:t>
+      </w:r>
+      <w:bookmarkStart w:id="0" w:name="_GoBack"/>
+      <w:bookmarkEnd w:id="0"/>
+      <w:r>
+        <w:rPr>
+          <w:b/>
+          <w:szCs w:val="24"/>
+          <w:u w:val="single"/>
+        </w:rPr>
+        <w:t>:</w:t>
       </w:r>
     </w:p>
     <w:p>
@@ -402,21 +420,7 @@
         <w:rPr>
           <w:szCs w:val="24"/>
         </w:rPr>
-        <w:t>Complete one submodule for the I2S Block (</w:t>
-      </w:r>
-      <w:proofErr w:type="spellStart"/>
-      <w:r>
-        <w:rPr>
-          <w:szCs w:val="24"/>
-        </w:rPr>
-        <w:t>Deserializer</w:t>
-      </w:r>
-      <w:proofErr w:type="spellEnd"/>
-      <w:r>
-        <w:rPr>
-          <w:szCs w:val="24"/>
-        </w:rPr>
-        <w:t>?)</w:t>
+        <w:t>Complete one submodule for the I2S Block (Deserializer?)</w:t>
       </w:r>
     </w:p>
     <w:p>
@@ -466,7 +470,6 @@
           <w:szCs w:val="24"/>
         </w:rPr>
       </w:pPr>
-      <w:proofErr w:type="spellStart"/>
       <w:r>
         <w:rPr>
           <w:b/>
@@ -474,7 +477,6 @@
         </w:rPr>
         <w:t>Dhruvit</w:t>
       </w:r>
-      <w:proofErr w:type="spellEnd"/>
     </w:p>
     <w:p>
       <w:pPr>
@@ -546,8 +548,6 @@
         </w:rPr>
         <w:t>Meeting Notes:</w:t>
       </w:r>
-      <w:bookmarkStart w:id="0" w:name="_GoBack"/>
-      <w:bookmarkEnd w:id="0"/>
     </w:p>
     <w:p>
       <w:pPr>
@@ -927,19 +927,11 @@
           <w:szCs w:val="24"/>
         </w:rPr>
       </w:pPr>
-      <w:proofErr w:type="spellStart"/>
-      <w:r>
-        <w:rPr>
-          <w:szCs w:val="24"/>
-        </w:rPr>
-        <w:t>Dhruvit</w:t>
-      </w:r>
-      <w:proofErr w:type="spellEnd"/>
-      <w:r>
-        <w:rPr>
-          <w:szCs w:val="24"/>
-        </w:rPr>
-        <w:t xml:space="preserve"> and Julie have access to 144-B</w:t>
+      <w:r>
+        <w:rPr>
+          <w:szCs w:val="24"/>
+        </w:rPr>
+        <w:t>Dhruvit and Julie have access to 144-B</w:t>
       </w:r>
     </w:p>
     <w:p>
@@ -1001,14 +993,12 @@
           <w:szCs w:val="24"/>
         </w:rPr>
       </w:pPr>
-      <w:proofErr w:type="spellStart"/>
       <w:r>
         <w:rPr>
           <w:szCs w:val="24"/>
         </w:rPr>
         <w:t>Chip.v</w:t>
       </w:r>
-      <w:proofErr w:type="spellEnd"/>
     </w:p>
     <w:p>
       <w:pPr>
@@ -1151,21 +1141,7 @@
         <w:rPr>
           <w:szCs w:val="24"/>
         </w:rPr>
-        <w:t>Test benches will be stored on the “</w:t>
-      </w:r>
-      <w:proofErr w:type="spellStart"/>
-      <w:r>
-        <w:rPr>
-          <w:szCs w:val="24"/>
-        </w:rPr>
-        <w:t>tb</w:t>
-      </w:r>
-      <w:proofErr w:type="spellEnd"/>
-      <w:r>
-        <w:rPr>
-          <w:szCs w:val="24"/>
-        </w:rPr>
-        <w:t>” folder on GitHub</w:t>
+        <w:t>Test benches will be stored on the “tb” folder on GitHub</w:t>
       </w:r>
     </w:p>
     <w:p>
@@ -1281,19 +1257,11 @@
           <w:szCs w:val="24"/>
         </w:rPr>
       </w:pPr>
-      <w:proofErr w:type="spellStart"/>
-      <w:r>
-        <w:rPr>
-          <w:szCs w:val="24"/>
-        </w:rPr>
-        <w:t>PSoC</w:t>
-      </w:r>
-      <w:proofErr w:type="spellEnd"/>
-      <w:r>
-        <w:rPr>
-          <w:szCs w:val="24"/>
-        </w:rPr>
-        <w:t xml:space="preserve"> configuration will take 1-2 weeks of time</w:t>
+      <w:r>
+        <w:rPr>
+          <w:szCs w:val="24"/>
+        </w:rPr>
+        <w:t>PSoC configuration will take 1-2 weeks of time</w:t>
       </w:r>
     </w:p>
     <w:p>

</xml_diff>